<commit_message>
updated coursework part 1
</commit_message>
<xml_diff>
--- a/Group Work/Final/Part1_CW Dubai CW PG Thursday 6.docx
+++ b/Group Work/Final/Part1_CW Dubai CW PG Thursday 6.docx
@@ -8,7 +8,7 @@
           <w:noProof/>
         </w:rPr>
         <w:drawing>
-          <wp:anchor distT="0" distB="0" distL="114300" distR="114300" simplePos="0" relativeHeight="251659264" behindDoc="0" locked="0" layoutInCell="1" allowOverlap="1" wp14:anchorId="62EABEE4" wp14:editId="6EFA1E92">
+          <wp:anchor distT="0" distB="0" distL="114300" distR="114300" simplePos="0" relativeHeight="251659264" behindDoc="0" locked="0" layoutInCell="1" allowOverlap="1" wp14:anchorId="62EABEE4" wp14:editId="033F8B4E">
             <wp:simplePos x="0" y="0"/>
             <wp:positionH relativeFrom="margin">
               <wp:align>right</wp:align>
@@ -31,13 +31,13 @@
                     <pic:cNvPicPr/>
                   </pic:nvPicPr>
                   <pic:blipFill>
-                    <a:blip r:embed="rId6" cstate="print">
+                    <a:blip r:embed="rId8" cstate="print">
                       <a:extLst>
                         <a:ext uri="{28A0092B-C50C-407E-A947-70E740481C1C}">
                           <a14:useLocalDpi xmlns:a14="http://schemas.microsoft.com/office/drawing/2010/main" val="0"/>
                         </a:ext>
                         <a:ext uri="{837473B0-CC2E-450A-ABE3-18F120FF3D39}">
-                          <a1611:picAttrSrcUrl xmlns:a1611="http://schemas.microsoft.com/office/drawing/2016/11/main" r:id="rId7"/>
+                          <a1611:picAttrSrcUrl xmlns:a1611="http://schemas.microsoft.com/office/drawing/2016/11/main" r:id="rId9"/>
                         </a:ext>
                       </a:extLst>
                     </a:blip>
@@ -220,13 +220,8 @@
         <w:t xml:space="preserve">In this report, we present the results and findings from Part 1 of our assignment, focusing on data analysis and the use of Naïve Bayes classifiers on the dataset. This part of the assignment allowed us to conduct </w:t>
       </w:r>
       <w:r>
-        <w:t xml:space="preserve">experiments based on the lectures from week 1 – </w:t>
-      </w:r>
-      <w:proofErr w:type="gramStart"/>
-      <w:r>
-        <w:t>5</w:t>
-      </w:r>
-      <w:proofErr w:type="gramEnd"/>
+        <w:t>experiments based on the lectures from week 1 – 5</w:t>
+      </w:r>
     </w:p>
     <w:p/>
     <w:p>
@@ -358,7 +353,7 @@
             <wp:cNvGraphicFramePr/>
             <a:graphic xmlns:a="http://schemas.openxmlformats.org/drawingml/2006/main">
               <a:graphicData uri="http://schemas.openxmlformats.org/drawingml/2006/chart">
-                <c:chart xmlns:c="http://schemas.openxmlformats.org/drawingml/2006/chart" xmlns:r="http://schemas.openxmlformats.org/officeDocument/2006/relationships" r:id="rId8"/>
+                <c:chart xmlns:c="http://schemas.openxmlformats.org/drawingml/2006/chart" xmlns:r="http://schemas.openxmlformats.org/officeDocument/2006/relationships" r:id="rId10"/>
               </a:graphicData>
             </a:graphic>
           </wp:inline>
@@ -382,7 +377,6 @@
       </w:r>
     </w:p>
     <w:p>
-      <w:proofErr w:type="gramStart"/>
       <w:r>
         <w:t>In o</w:t>
       </w:r>
@@ -390,11 +384,7 @@
         <w:t xml:space="preserve">rder </w:t>
       </w:r>
       <w:r>
-        <w:t>to</w:t>
-      </w:r>
-      <w:proofErr w:type="gramEnd"/>
-      <w:r>
-        <w:t xml:space="preserve"> attain the best model performance, we explored various data split strategies. Initially, we </w:t>
+        <w:t xml:space="preserve">to attain the best model performance, we explored various data split strategies. Initially, we </w:t>
       </w:r>
       <w:r>
         <w:t>did</w:t>
@@ -1107,10 +1097,7 @@
         <w:t xml:space="preserve"> score showed more insights on our dataset.</w:t>
       </w:r>
       <w:r>
-        <w:t xml:space="preserve"> </w:t>
-      </w:r>
-      <w:r>
-        <w:t>Class 0 – (</w:t>
+        <w:t xml:space="preserve"> Class 0 – (</w:t>
       </w:r>
       <w:proofErr w:type="spellStart"/>
       <w:r>
@@ -1118,13 +1105,7 @@
       </w:r>
       <w:proofErr w:type="spellEnd"/>
       <w:r>
-        <w:t xml:space="preserve"> = 0.81)</w:t>
-      </w:r>
-      <w:r>
-        <w:t xml:space="preserve">, </w:t>
-      </w:r>
-      <w:r>
-        <w:t>Class 7 – (</w:t>
+        <w:t xml:space="preserve"> = 0.81), Class 7 – (</w:t>
       </w:r>
       <w:proofErr w:type="spellStart"/>
       <w:r>
@@ -1132,13 +1113,7 @@
       </w:r>
       <w:proofErr w:type="spellEnd"/>
       <w:r>
-        <w:t xml:space="preserve"> = 0.76)</w:t>
-      </w:r>
-      <w:r>
-        <w:t xml:space="preserve"> and </w:t>
-      </w:r>
-      <w:r>
-        <w:t>Class 6 – (</w:t>
+        <w:t xml:space="preserve"> = 0.76) and Class 6 – (</w:t>
       </w:r>
       <w:proofErr w:type="spellStart"/>
       <w:r>
@@ -1146,10 +1121,7 @@
       </w:r>
       <w:proofErr w:type="spellEnd"/>
       <w:r>
-        <w:t xml:space="preserve"> = 0.72)</w:t>
-      </w:r>
-      <w:r>
-        <w:t xml:space="preserve"> has the highest </w:t>
+        <w:t xml:space="preserve"> = 0.72) has the highest </w:t>
       </w:r>
       <w:proofErr w:type="spellStart"/>
       <w:r>
@@ -1165,6 +1137,9 @@
         <w:jc w:val="center"/>
       </w:pPr>
       <w:r>
+        <w:rPr>
+          <w:noProof/>
+        </w:rPr>
         <w:drawing>
           <wp:inline distT="0" distB="0" distL="0" distR="0" wp14:anchorId="0893C5AB" wp14:editId="416D442E">
             <wp:extent cx="3938553" cy="2160000"/>
@@ -1181,7 +1156,7 @@
                     <pic:cNvPicPr/>
                   </pic:nvPicPr>
                   <pic:blipFill>
-                    <a:blip r:embed="rId9">
+                    <a:blip r:embed="rId11">
                       <a:extLst>
                         <a:ext uri="{28A0092B-C50C-407E-A947-70E740481C1C}">
                           <a14:useLocalDpi xmlns:a14="http://schemas.microsoft.com/office/drawing/2010/main" val="0"/>
@@ -1673,40 +1648,13 @@
         <w:t>analyse</w:t>
       </w:r>
       <w:r>
-        <w:t xml:space="preserve"> the most correlating features for each class, the dataset was copied ten times, once for each class 0 to 9.</w:t>
-      </w:r>
-      <w:r>
-        <w:t xml:space="preserve"> </w:t>
-      </w:r>
-      <w:r>
-        <w:t xml:space="preserve">For each class-specific dataset, </w:t>
-      </w:r>
-      <w:r>
-        <w:t xml:space="preserve">we calculated </w:t>
-      </w:r>
-      <w:r>
-        <w:t>the correlation between features and the target class.</w:t>
-      </w:r>
-      <w:r>
-        <w:t xml:space="preserve"> </w:t>
-      </w:r>
-      <w:r>
-        <w:t>W</w:t>
-      </w:r>
-      <w:r>
-        <w:t>e utilized One Vs Rest training dataset provided</w:t>
-      </w:r>
-      <w:r>
-        <w:t xml:space="preserve"> for this task.</w:t>
-      </w:r>
-      <w:r>
-        <w:t xml:space="preserve"> Then we identified t</w:t>
-      </w:r>
-      <w:r>
-        <w:t xml:space="preserve">he top 5, 10, and 20 features with the highest correlation values for each </w:t>
-      </w:r>
-      <w:r>
-        <w:t>and created 3 datasets with reduced features.</w:t>
+        <w:t xml:space="preserve"> the most correlating features for each class, the dataset was copied ten times, once for each class 0 to 9. For each class-specific dataset, we calculated the correlation between features and the target class.</w:t>
+      </w:r>
+      <w:r>
+        <w:t xml:space="preserve"> We utilized One Vs Rest training dataset provided for this task.</w:t>
+      </w:r>
+      <w:r>
+        <w:t xml:space="preserve"> Then we identified the top 5, 10, and 20 features with the highest correlation values for each and created 3 datasets with reduced features.</w:t>
       </w:r>
     </w:p>
     <w:p>
@@ -1718,10 +1666,7 @@
         </w:numPr>
       </w:pPr>
       <w:r>
-        <w:t xml:space="preserve">Data Set 1 (Top 5 features): 45 unique </w:t>
-      </w:r>
-      <w:r>
-        <w:t>features.</w:t>
+        <w:t>Data Set 1 (Top 5 features): 45 unique features.</w:t>
       </w:r>
     </w:p>
     <w:p>
@@ -1733,13 +1678,7 @@
         </w:numPr>
       </w:pPr>
       <w:r>
-        <w:t xml:space="preserve">Data Set 2 (Top 10 features): 82 unique </w:t>
-      </w:r>
-      <w:r>
-        <w:t>features</w:t>
-      </w:r>
-      <w:r>
-        <w:t>.</w:t>
+        <w:t>Data Set 2 (Top 10 features): 82 unique features.</w:t>
       </w:r>
     </w:p>
     <w:p>
@@ -1751,13 +1690,7 @@
         </w:numPr>
       </w:pPr>
       <w:r>
-        <w:t xml:space="preserve">Data Set 3 (Top 20 features): 148 unique </w:t>
-      </w:r>
-      <w:r>
-        <w:t>features</w:t>
-      </w:r>
-      <w:r>
-        <w:t>.</w:t>
+        <w:t>Data Set 3 (Top 20 features): 148 unique features.</w:t>
       </w:r>
     </w:p>
     <w:p>
@@ -1868,44 +1801,23 @@
                 <w:b/>
                 <w:bCs/>
               </w:rPr>
-              <w:t>Dataset_</w:t>
-            </w:r>
-            <w:r>
-              <w:rPr>
-                <w:b/>
-                <w:bCs/>
-              </w:rPr>
-              <w:t>2</w:t>
-            </w:r>
-          </w:p>
-          <w:p>
-            <w:pPr>
-              <w:jc w:val="center"/>
-              <w:rPr>
-                <w:b/>
-                <w:bCs/>
-              </w:rPr>
-            </w:pPr>
-            <w:r>
-              <w:rPr>
-                <w:b/>
-                <w:bCs/>
-              </w:rPr>
-              <w:t xml:space="preserve">(top </w:t>
-            </w:r>
-            <w:r>
-              <w:rPr>
-                <w:b/>
-                <w:bCs/>
-              </w:rPr>
-              <w:t>10</w:t>
-            </w:r>
-            <w:r>
-              <w:rPr>
-                <w:b/>
-                <w:bCs/>
-              </w:rPr>
-              <w:t xml:space="preserve"> features)</w:t>
+              <w:t>Dataset_2</w:t>
+            </w:r>
+          </w:p>
+          <w:p>
+            <w:pPr>
+              <w:jc w:val="center"/>
+              <w:rPr>
+                <w:b/>
+                <w:bCs/>
+              </w:rPr>
+            </w:pPr>
+            <w:r>
+              <w:rPr>
+                <w:b/>
+                <w:bCs/>
+              </w:rPr>
+              <w:t>(top 10 features)</w:t>
             </w:r>
           </w:p>
         </w:tc>
@@ -1928,44 +1840,23 @@
                 <w:b/>
                 <w:bCs/>
               </w:rPr>
-              <w:t>Dataset_</w:t>
-            </w:r>
-            <w:r>
-              <w:rPr>
-                <w:b/>
-                <w:bCs/>
-              </w:rPr>
-              <w:t>3</w:t>
-            </w:r>
-          </w:p>
-          <w:p>
-            <w:pPr>
-              <w:jc w:val="center"/>
-              <w:rPr>
-                <w:b/>
-                <w:bCs/>
-              </w:rPr>
-            </w:pPr>
-            <w:r>
-              <w:rPr>
-                <w:b/>
-                <w:bCs/>
-              </w:rPr>
-              <w:t xml:space="preserve">(top </w:t>
-            </w:r>
-            <w:r>
-              <w:rPr>
-                <w:b/>
-                <w:bCs/>
-              </w:rPr>
-              <w:t>20</w:t>
-            </w:r>
-            <w:r>
-              <w:rPr>
-                <w:b/>
-                <w:bCs/>
-              </w:rPr>
-              <w:t xml:space="preserve"> features)</w:t>
+              <w:t>Dataset_3</w:t>
+            </w:r>
+          </w:p>
+          <w:p>
+            <w:pPr>
+              <w:jc w:val="center"/>
+              <w:rPr>
+                <w:b/>
+                <w:bCs/>
+              </w:rPr>
+            </w:pPr>
+            <w:r>
+              <w:rPr>
+                <w:b/>
+                <w:bCs/>
+              </w:rPr>
+              <w:t>(top 20 features)</w:t>
             </w:r>
           </w:p>
         </w:tc>
@@ -2264,6 +2155,9 @@
     </w:p>
     <w:p>
       <w:r>
+        <w:rPr>
+          <w:noProof/>
+        </w:rPr>
         <w:drawing>
           <wp:inline distT="0" distB="0" distL="0" distR="0" wp14:anchorId="2BC912F0" wp14:editId="46CD8662">
             <wp:extent cx="1885370" cy="1692000"/>
@@ -2280,7 +2174,7 @@
                     <pic:cNvPicPr/>
                   </pic:nvPicPr>
                   <pic:blipFill>
-                    <a:blip r:embed="rId10"/>
+                    <a:blip r:embed="rId12"/>
                     <a:stretch>
                       <a:fillRect/>
                     </a:stretch>
@@ -2307,6 +2201,9 @@
         <w:t xml:space="preserve"> </w:t>
       </w:r>
       <w:r>
+        <w:rPr>
+          <w:noProof/>
+        </w:rPr>
         <w:drawing>
           <wp:inline distT="0" distB="0" distL="0" distR="0" wp14:anchorId="7BF6C750" wp14:editId="5D2C302F">
             <wp:extent cx="1885369" cy="1692000"/>
@@ -2323,7 +2220,7 @@
                     <pic:cNvPicPr/>
                   </pic:nvPicPr>
                   <pic:blipFill>
-                    <a:blip r:embed="rId11"/>
+                    <a:blip r:embed="rId13"/>
                     <a:stretch>
                       <a:fillRect/>
                     </a:stretch>
@@ -2369,7 +2266,7 @@
                     <pic:cNvPicPr/>
                   </pic:nvPicPr>
                   <pic:blipFill>
-                    <a:blip r:embed="rId12"/>
+                    <a:blip r:embed="rId14"/>
                     <a:stretch>
                       <a:fillRect/>
                     </a:stretch>
@@ -2393,14 +2290,14 @@
     <w:p/>
     <w:p>
       <w:r>
-        <w:t xml:space="preserve">ROC Curve and AUC score </w:t>
-      </w:r>
-      <w:r>
-        <w:t>for 3 datasets with top5, top 10 and top 20 features are shown below.</w:t>
+        <w:t>ROC Curve and AUC score for 3 datasets with top5, top 10 and top 20 features are shown below.</w:t>
       </w:r>
     </w:p>
     <w:p>
       <w:r>
+        <w:rPr>
+          <w:noProof/>
+        </w:rPr>
         <w:drawing>
           <wp:inline distT="0" distB="0" distL="0" distR="0" wp14:anchorId="1ED39E34" wp14:editId="412FB365">
             <wp:extent cx="1903666" cy="1044000"/>
@@ -2417,7 +2314,7 @@
                     <pic:cNvPicPr/>
                   </pic:nvPicPr>
                   <pic:blipFill>
-                    <a:blip r:embed="rId13"/>
+                    <a:blip r:embed="rId15"/>
                     <a:stretch>
                       <a:fillRect/>
                     </a:stretch>
@@ -2444,6 +2341,9 @@
         <w:t xml:space="preserve"> </w:t>
       </w:r>
       <w:r>
+        <w:rPr>
+          <w:noProof/>
+        </w:rPr>
         <w:drawing>
           <wp:inline distT="0" distB="0" distL="0" distR="0" wp14:anchorId="1ED7C91C" wp14:editId="7E46A5A6">
             <wp:extent cx="1838022" cy="1008000"/>
@@ -2460,7 +2360,7 @@
                     <pic:cNvPicPr/>
                   </pic:nvPicPr>
                   <pic:blipFill>
-                    <a:blip r:embed="rId14"/>
+                    <a:blip r:embed="rId16"/>
                     <a:stretch>
                       <a:fillRect/>
                     </a:stretch>
@@ -2506,7 +2406,7 @@
                     <pic:cNvPicPr/>
                   </pic:nvPicPr>
                   <pic:blipFill>
-                    <a:blip r:embed="rId15"/>
+                    <a:blip r:embed="rId17"/>
                     <a:stretch>
                       <a:fillRect/>
                     </a:stretch>
@@ -2530,8 +2430,23 @@
     <w:p/>
     <w:p/>
     <w:p>
-      <w:r>
+      <w:pPr>
+        <w:rPr>
+          <w:b/>
+          <w:bCs/>
+        </w:rPr>
+      </w:pPr>
+      <w:r>
+        <w:rPr>
+          <w:b/>
+          <w:bCs/>
+        </w:rPr>
         <w:lastRenderedPageBreak/>
+        <w:t>Additional Analysis</w:t>
+      </w:r>
+    </w:p>
+    <w:p>
+      <w:r>
         <w:t xml:space="preserve">For extra research, we did the dimensionality reduction using PCA </w:t>
       </w:r>
       <w:r>
@@ -2591,43 +2506,559 @@
     </w:p>
     <w:p>
       <w:r>
-        <w:t xml:space="preserve">Introducing PCA with a variance retained at 95% led to an improvement in accuracy and precision compared to </w:t>
-      </w:r>
-      <w:r>
-        <w:t xml:space="preserve">running naïve bayes on </w:t>
-      </w:r>
-      <w:r>
-        <w:t>Data Sets 1, 2, and 3</w:t>
-      </w:r>
-      <w:r>
-        <w:t xml:space="preserve">. </w:t>
-      </w:r>
-      <w:r>
-        <w:t>This suggests that the dimensionality reduction applied by PCA allowed for more efficient representation of the data without significantly sacrificing classification performance.</w:t>
+        <w:t>Introducing PCA with a variance retained at 95% led to an improvement in accuracy and precision compared to running naïve bayes on Data Sets 1, 2, and 3. This suggests that the dimensionality reduction applied by PCA allowed for more efficient representation of the data without significantly sacrificing classification performance.</w:t>
       </w:r>
     </w:p>
+    <w:p>
+      <w:r>
+        <w:t>Alternatively, we tried running the dataset 2 (top 10 correlating features as it almost matches with the number of columns selected by PCA) through other classifiers which support multi class like Logistic Regression, Decision tree and Random forest.  The accuracy of these classifiers with this kind of image dataset was much better than naïve bayes. Highlighting scores for some of the classifiers.</w:t>
+      </w:r>
+    </w:p>
+    <w:tbl>
+      <w:tblPr>
+        <w:tblStyle w:val="TableGrid"/>
+        <w:tblW w:w="0" w:type="auto"/>
+        <w:tblLook w:val="04A0" w:firstRow="1" w:lastRow="0" w:firstColumn="1" w:lastColumn="0" w:noHBand="0" w:noVBand="1"/>
+      </w:tblPr>
+      <w:tblGrid>
+        <w:gridCol w:w="2972"/>
+        <w:gridCol w:w="1757"/>
+        <w:gridCol w:w="1757"/>
+        <w:gridCol w:w="1757"/>
+      </w:tblGrid>
+      <w:tr>
+        <w:trPr>
+          <w:trHeight w:val="402"/>
+        </w:trPr>
+        <w:tc>
+          <w:tcPr>
+            <w:tcW w:w="2972" w:type="dxa"/>
+            <w:tcBorders>
+              <w:top w:val="nil"/>
+              <w:left w:val="nil"/>
+              <w:bottom w:val="single" w:sz="4" w:space="0" w:color="auto"/>
+              <w:right w:val="single" w:sz="4" w:space="0" w:color="auto"/>
+            </w:tcBorders>
+            <w:vAlign w:val="center"/>
+          </w:tcPr>
+          <w:p>
+            <w:pPr>
+              <w:spacing w:after="0" w:line="240" w:lineRule="auto"/>
+              <w:rPr>
+                <w:b/>
+                <w:bCs/>
+              </w:rPr>
+            </w:pPr>
+          </w:p>
+        </w:tc>
+        <w:tc>
+          <w:tcPr>
+            <w:tcW w:w="1757" w:type="dxa"/>
+            <w:tcBorders>
+              <w:top w:val="single" w:sz="4" w:space="0" w:color="auto"/>
+              <w:left w:val="single" w:sz="4" w:space="0" w:color="auto"/>
+              <w:bottom w:val="single" w:sz="4" w:space="0" w:color="auto"/>
+              <w:right w:val="single" w:sz="4" w:space="0" w:color="auto"/>
+            </w:tcBorders>
+            <w:shd w:val="clear" w:color="auto" w:fill="BDD6EE" w:themeFill="accent5" w:themeFillTint="66"/>
+            <w:vAlign w:val="center"/>
+            <w:hideMark/>
+          </w:tcPr>
+          <w:p>
+            <w:pPr>
+              <w:jc w:val="center"/>
+              <w:rPr>
+                <w:b/>
+                <w:bCs/>
+              </w:rPr>
+            </w:pPr>
+            <w:r>
+              <w:rPr>
+                <w:b/>
+                <w:bCs/>
+              </w:rPr>
+              <w:t>Logistic Regression</w:t>
+            </w:r>
+          </w:p>
+        </w:tc>
+        <w:tc>
+          <w:tcPr>
+            <w:tcW w:w="1757" w:type="dxa"/>
+            <w:tcBorders>
+              <w:top w:val="single" w:sz="4" w:space="0" w:color="auto"/>
+              <w:left w:val="single" w:sz="4" w:space="0" w:color="auto"/>
+              <w:bottom w:val="single" w:sz="4" w:space="0" w:color="auto"/>
+              <w:right w:val="single" w:sz="4" w:space="0" w:color="auto"/>
+            </w:tcBorders>
+            <w:shd w:val="clear" w:color="auto" w:fill="BDD6EE" w:themeFill="accent5" w:themeFillTint="66"/>
+            <w:vAlign w:val="center"/>
+            <w:hideMark/>
+          </w:tcPr>
+          <w:p>
+            <w:pPr>
+              <w:jc w:val="center"/>
+              <w:rPr>
+                <w:b/>
+                <w:bCs/>
+              </w:rPr>
+            </w:pPr>
+            <w:r>
+              <w:rPr>
+                <w:b/>
+                <w:bCs/>
+              </w:rPr>
+              <w:t>Decision Tree</w:t>
+            </w:r>
+          </w:p>
+        </w:tc>
+        <w:tc>
+          <w:tcPr>
+            <w:tcW w:w="1757" w:type="dxa"/>
+            <w:tcBorders>
+              <w:top w:val="single" w:sz="4" w:space="0" w:color="auto"/>
+              <w:left w:val="single" w:sz="4" w:space="0" w:color="auto"/>
+              <w:bottom w:val="single" w:sz="4" w:space="0" w:color="auto"/>
+              <w:right w:val="single" w:sz="4" w:space="0" w:color="auto"/>
+            </w:tcBorders>
+            <w:shd w:val="clear" w:color="auto" w:fill="BDD6EE" w:themeFill="accent5" w:themeFillTint="66"/>
+            <w:vAlign w:val="center"/>
+            <w:hideMark/>
+          </w:tcPr>
+          <w:p>
+            <w:pPr>
+              <w:jc w:val="center"/>
+              <w:rPr>
+                <w:b/>
+                <w:bCs/>
+              </w:rPr>
+            </w:pPr>
+            <w:r>
+              <w:rPr>
+                <w:b/>
+                <w:bCs/>
+              </w:rPr>
+              <w:t>Random Forest</w:t>
+            </w:r>
+          </w:p>
+        </w:tc>
+      </w:tr>
+      <w:tr>
+        <w:trPr>
+          <w:trHeight w:val="402"/>
+        </w:trPr>
+        <w:tc>
+          <w:tcPr>
+            <w:tcW w:w="2972" w:type="dxa"/>
+            <w:tcBorders>
+              <w:top w:val="single" w:sz="4" w:space="0" w:color="auto"/>
+              <w:left w:val="single" w:sz="4" w:space="0" w:color="auto"/>
+              <w:bottom w:val="single" w:sz="4" w:space="0" w:color="auto"/>
+              <w:right w:val="single" w:sz="4" w:space="0" w:color="auto"/>
+            </w:tcBorders>
+            <w:shd w:val="clear" w:color="auto" w:fill="BDD6EE" w:themeFill="accent5" w:themeFillTint="66"/>
+            <w:vAlign w:val="center"/>
+            <w:hideMark/>
+          </w:tcPr>
+          <w:p>
+            <w:r>
+              <w:rPr>
+                <w:b/>
+                <w:bCs/>
+              </w:rPr>
+              <w:t>Accuracy</w:t>
+            </w:r>
+          </w:p>
+        </w:tc>
+        <w:tc>
+          <w:tcPr>
+            <w:tcW w:w="1757" w:type="dxa"/>
+            <w:tcBorders>
+              <w:top w:val="single" w:sz="4" w:space="0" w:color="auto"/>
+              <w:left w:val="single" w:sz="4" w:space="0" w:color="auto"/>
+              <w:bottom w:val="single" w:sz="4" w:space="0" w:color="auto"/>
+              <w:right w:val="single" w:sz="4" w:space="0" w:color="auto"/>
+            </w:tcBorders>
+            <w:vAlign w:val="center"/>
+            <w:hideMark/>
+          </w:tcPr>
+          <w:p>
+            <w:pPr>
+              <w:jc w:val="center"/>
+            </w:pPr>
+            <w:r>
+              <w:t>86.64%</w:t>
+            </w:r>
+          </w:p>
+        </w:tc>
+        <w:tc>
+          <w:tcPr>
+            <w:tcW w:w="1757" w:type="dxa"/>
+            <w:tcBorders>
+              <w:top w:val="single" w:sz="4" w:space="0" w:color="auto"/>
+              <w:left w:val="single" w:sz="4" w:space="0" w:color="auto"/>
+              <w:bottom w:val="single" w:sz="4" w:space="0" w:color="auto"/>
+              <w:right w:val="single" w:sz="4" w:space="0" w:color="auto"/>
+            </w:tcBorders>
+            <w:vAlign w:val="center"/>
+            <w:hideMark/>
+          </w:tcPr>
+          <w:p>
+            <w:pPr>
+              <w:jc w:val="center"/>
+            </w:pPr>
+            <w:r>
+              <w:t>81.42%</w:t>
+            </w:r>
+          </w:p>
+        </w:tc>
+        <w:tc>
+          <w:tcPr>
+            <w:tcW w:w="1757" w:type="dxa"/>
+            <w:tcBorders>
+              <w:top w:val="single" w:sz="4" w:space="0" w:color="auto"/>
+              <w:left w:val="single" w:sz="4" w:space="0" w:color="auto"/>
+              <w:bottom w:val="single" w:sz="4" w:space="0" w:color="auto"/>
+              <w:right w:val="single" w:sz="4" w:space="0" w:color="auto"/>
+            </w:tcBorders>
+            <w:vAlign w:val="center"/>
+            <w:hideMark/>
+          </w:tcPr>
+          <w:p>
+            <w:pPr>
+              <w:jc w:val="center"/>
+              <w:rPr>
+                <w:highlight w:val="green"/>
+              </w:rPr>
+            </w:pPr>
+            <w:r>
+              <w:rPr>
+                <w:highlight w:val="green"/>
+              </w:rPr>
+              <w:t>97.42%</w:t>
+            </w:r>
+          </w:p>
+        </w:tc>
+      </w:tr>
+      <w:tr>
+        <w:trPr>
+          <w:trHeight w:val="402"/>
+        </w:trPr>
+        <w:tc>
+          <w:tcPr>
+            <w:tcW w:w="2972" w:type="dxa"/>
+            <w:tcBorders>
+              <w:top w:val="single" w:sz="4" w:space="0" w:color="auto"/>
+              <w:left w:val="single" w:sz="4" w:space="0" w:color="auto"/>
+              <w:bottom w:val="single" w:sz="4" w:space="0" w:color="auto"/>
+              <w:right w:val="single" w:sz="4" w:space="0" w:color="auto"/>
+            </w:tcBorders>
+            <w:shd w:val="clear" w:color="auto" w:fill="BDD6EE" w:themeFill="accent5" w:themeFillTint="66"/>
+            <w:vAlign w:val="center"/>
+            <w:hideMark/>
+          </w:tcPr>
+          <w:p>
+            <w:r>
+              <w:rPr>
+                <w:b/>
+                <w:bCs/>
+              </w:rPr>
+              <w:t xml:space="preserve">Precision - </w:t>
+            </w:r>
+            <w:r>
+              <w:t>(weighted Average)</w:t>
+            </w:r>
+          </w:p>
+        </w:tc>
+        <w:tc>
+          <w:tcPr>
+            <w:tcW w:w="1757" w:type="dxa"/>
+            <w:tcBorders>
+              <w:top w:val="single" w:sz="4" w:space="0" w:color="auto"/>
+              <w:left w:val="single" w:sz="4" w:space="0" w:color="auto"/>
+              <w:bottom w:val="single" w:sz="4" w:space="0" w:color="auto"/>
+              <w:right w:val="single" w:sz="4" w:space="0" w:color="auto"/>
+            </w:tcBorders>
+            <w:vAlign w:val="center"/>
+            <w:hideMark/>
+          </w:tcPr>
+          <w:p>
+            <w:pPr>
+              <w:jc w:val="center"/>
+            </w:pPr>
+            <w:r>
+              <w:t>86.95%</w:t>
+            </w:r>
+          </w:p>
+        </w:tc>
+        <w:tc>
+          <w:tcPr>
+            <w:tcW w:w="1757" w:type="dxa"/>
+            <w:tcBorders>
+              <w:top w:val="single" w:sz="4" w:space="0" w:color="auto"/>
+              <w:left w:val="single" w:sz="4" w:space="0" w:color="auto"/>
+              <w:bottom w:val="single" w:sz="4" w:space="0" w:color="auto"/>
+              <w:right w:val="single" w:sz="4" w:space="0" w:color="auto"/>
+            </w:tcBorders>
+            <w:vAlign w:val="center"/>
+            <w:hideMark/>
+          </w:tcPr>
+          <w:p>
+            <w:pPr>
+              <w:jc w:val="center"/>
+            </w:pPr>
+            <w:r>
+              <w:t>81.44%</w:t>
+            </w:r>
+          </w:p>
+        </w:tc>
+        <w:tc>
+          <w:tcPr>
+            <w:tcW w:w="1757" w:type="dxa"/>
+            <w:tcBorders>
+              <w:top w:val="single" w:sz="4" w:space="0" w:color="auto"/>
+              <w:left w:val="single" w:sz="4" w:space="0" w:color="auto"/>
+              <w:bottom w:val="single" w:sz="4" w:space="0" w:color="auto"/>
+              <w:right w:val="single" w:sz="4" w:space="0" w:color="auto"/>
+            </w:tcBorders>
+            <w:vAlign w:val="center"/>
+            <w:hideMark/>
+          </w:tcPr>
+          <w:p>
+            <w:pPr>
+              <w:jc w:val="center"/>
+              <w:rPr>
+                <w:highlight w:val="green"/>
+              </w:rPr>
+            </w:pPr>
+            <w:r>
+              <w:rPr>
+                <w:highlight w:val="green"/>
+              </w:rPr>
+              <w:t>97.45%</w:t>
+            </w:r>
+          </w:p>
+        </w:tc>
+      </w:tr>
+      <w:tr>
+        <w:trPr>
+          <w:trHeight w:val="402"/>
+        </w:trPr>
+        <w:tc>
+          <w:tcPr>
+            <w:tcW w:w="2972" w:type="dxa"/>
+            <w:tcBorders>
+              <w:top w:val="single" w:sz="4" w:space="0" w:color="auto"/>
+              <w:left w:val="single" w:sz="4" w:space="0" w:color="auto"/>
+              <w:bottom w:val="single" w:sz="4" w:space="0" w:color="auto"/>
+              <w:right w:val="single" w:sz="4" w:space="0" w:color="auto"/>
+            </w:tcBorders>
+            <w:shd w:val="clear" w:color="auto" w:fill="BDD6EE" w:themeFill="accent5" w:themeFillTint="66"/>
+            <w:vAlign w:val="center"/>
+            <w:hideMark/>
+          </w:tcPr>
+          <w:p>
+            <w:r>
+              <w:rPr>
+                <w:b/>
+                <w:bCs/>
+              </w:rPr>
+              <w:t xml:space="preserve">Recall - </w:t>
+            </w:r>
+            <w:r>
+              <w:t>(weighted Average)</w:t>
+            </w:r>
+          </w:p>
+        </w:tc>
+        <w:tc>
+          <w:tcPr>
+            <w:tcW w:w="1757" w:type="dxa"/>
+            <w:tcBorders>
+              <w:top w:val="single" w:sz="4" w:space="0" w:color="auto"/>
+              <w:left w:val="single" w:sz="4" w:space="0" w:color="auto"/>
+              <w:bottom w:val="single" w:sz="4" w:space="0" w:color="auto"/>
+              <w:right w:val="single" w:sz="4" w:space="0" w:color="auto"/>
+            </w:tcBorders>
+            <w:vAlign w:val="center"/>
+            <w:hideMark/>
+          </w:tcPr>
+          <w:p>
+            <w:pPr>
+              <w:jc w:val="center"/>
+            </w:pPr>
+            <w:r>
+              <w:t>86.64%</w:t>
+            </w:r>
+          </w:p>
+        </w:tc>
+        <w:tc>
+          <w:tcPr>
+            <w:tcW w:w="1757" w:type="dxa"/>
+            <w:tcBorders>
+              <w:top w:val="single" w:sz="4" w:space="0" w:color="auto"/>
+              <w:left w:val="single" w:sz="4" w:space="0" w:color="auto"/>
+              <w:bottom w:val="single" w:sz="4" w:space="0" w:color="auto"/>
+              <w:right w:val="single" w:sz="4" w:space="0" w:color="auto"/>
+            </w:tcBorders>
+            <w:vAlign w:val="center"/>
+            <w:hideMark/>
+          </w:tcPr>
+          <w:p>
+            <w:pPr>
+              <w:jc w:val="center"/>
+            </w:pPr>
+            <w:r>
+              <w:t>81.42%</w:t>
+            </w:r>
+          </w:p>
+        </w:tc>
+        <w:tc>
+          <w:tcPr>
+            <w:tcW w:w="1757" w:type="dxa"/>
+            <w:tcBorders>
+              <w:top w:val="single" w:sz="4" w:space="0" w:color="auto"/>
+              <w:left w:val="single" w:sz="4" w:space="0" w:color="auto"/>
+              <w:bottom w:val="single" w:sz="4" w:space="0" w:color="auto"/>
+              <w:right w:val="single" w:sz="4" w:space="0" w:color="auto"/>
+            </w:tcBorders>
+            <w:vAlign w:val="center"/>
+            <w:hideMark/>
+          </w:tcPr>
+          <w:p>
+            <w:pPr>
+              <w:jc w:val="center"/>
+              <w:rPr>
+                <w:highlight w:val="green"/>
+              </w:rPr>
+            </w:pPr>
+            <w:r>
+              <w:rPr>
+                <w:highlight w:val="green"/>
+              </w:rPr>
+              <w:t>97.42%</w:t>
+            </w:r>
+          </w:p>
+        </w:tc>
+      </w:tr>
+      <w:tr>
+        <w:trPr>
+          <w:trHeight w:val="402"/>
+        </w:trPr>
+        <w:tc>
+          <w:tcPr>
+            <w:tcW w:w="2972" w:type="dxa"/>
+            <w:tcBorders>
+              <w:top w:val="single" w:sz="4" w:space="0" w:color="auto"/>
+              <w:left w:val="single" w:sz="4" w:space="0" w:color="auto"/>
+              <w:bottom w:val="single" w:sz="4" w:space="0" w:color="auto"/>
+              <w:right w:val="single" w:sz="4" w:space="0" w:color="auto"/>
+            </w:tcBorders>
+            <w:shd w:val="clear" w:color="auto" w:fill="BDD6EE" w:themeFill="accent5" w:themeFillTint="66"/>
+            <w:vAlign w:val="center"/>
+            <w:hideMark/>
+          </w:tcPr>
+          <w:p>
+            <w:r>
+              <w:rPr>
+                <w:b/>
+                <w:bCs/>
+              </w:rPr>
+              <w:t xml:space="preserve">F1-Score - </w:t>
+            </w:r>
+            <w:r>
+              <w:t>(weighted Average)</w:t>
+            </w:r>
+          </w:p>
+        </w:tc>
+        <w:tc>
+          <w:tcPr>
+            <w:tcW w:w="1757" w:type="dxa"/>
+            <w:tcBorders>
+              <w:top w:val="single" w:sz="4" w:space="0" w:color="auto"/>
+              <w:left w:val="single" w:sz="4" w:space="0" w:color="auto"/>
+              <w:bottom w:val="single" w:sz="4" w:space="0" w:color="auto"/>
+              <w:right w:val="single" w:sz="4" w:space="0" w:color="auto"/>
+            </w:tcBorders>
+            <w:vAlign w:val="center"/>
+            <w:hideMark/>
+          </w:tcPr>
+          <w:p>
+            <w:pPr>
+              <w:jc w:val="center"/>
+            </w:pPr>
+            <w:r>
+              <w:t>86.62%</w:t>
+            </w:r>
+          </w:p>
+        </w:tc>
+        <w:tc>
+          <w:tcPr>
+            <w:tcW w:w="1757" w:type="dxa"/>
+            <w:tcBorders>
+              <w:top w:val="single" w:sz="4" w:space="0" w:color="auto"/>
+              <w:left w:val="single" w:sz="4" w:space="0" w:color="auto"/>
+              <w:bottom w:val="single" w:sz="4" w:space="0" w:color="auto"/>
+              <w:right w:val="single" w:sz="4" w:space="0" w:color="auto"/>
+            </w:tcBorders>
+            <w:vAlign w:val="center"/>
+            <w:hideMark/>
+          </w:tcPr>
+          <w:p>
+            <w:pPr>
+              <w:jc w:val="center"/>
+            </w:pPr>
+            <w:r>
+              <w:t>81.39%</w:t>
+            </w:r>
+          </w:p>
+        </w:tc>
+        <w:tc>
+          <w:tcPr>
+            <w:tcW w:w="1757" w:type="dxa"/>
+            <w:tcBorders>
+              <w:top w:val="single" w:sz="4" w:space="0" w:color="auto"/>
+              <w:left w:val="single" w:sz="4" w:space="0" w:color="auto"/>
+              <w:bottom w:val="single" w:sz="4" w:space="0" w:color="auto"/>
+              <w:right w:val="single" w:sz="4" w:space="0" w:color="auto"/>
+            </w:tcBorders>
+            <w:vAlign w:val="center"/>
+            <w:hideMark/>
+          </w:tcPr>
+          <w:p>
+            <w:pPr>
+              <w:jc w:val="center"/>
+              <w:rPr>
+                <w:highlight w:val="green"/>
+              </w:rPr>
+            </w:pPr>
+            <w:r>
+              <w:rPr>
+                <w:highlight w:val="green"/>
+              </w:rPr>
+              <w:t>97.41%</w:t>
+            </w:r>
+          </w:p>
+        </w:tc>
+      </w:tr>
+    </w:tbl>
     <w:p/>
     <w:p>
-      <w:r>
-        <w:t xml:space="preserve">In conclusion, our analysis unveiled important aspects of the dataset and the challenges of classification in the presence of class imbalance. It highlighted the significance of feature selection and the impact it can have on classification performance. </w:t>
-      </w:r>
-      <w:r>
-        <w:t>Also, it</w:t>
-      </w:r>
-      <w:r>
-        <w:t xml:space="preserve"> </w:t>
-      </w:r>
-      <w:r>
-        <w:t>highlighted</w:t>
-      </w:r>
-      <w:r>
-        <w:t xml:space="preserve"> that effective preprocessing, feature selection, and the choice of classification algorithm can significantly influence the quality of results. Furthermore, our findings support that </w:t>
-      </w:r>
-      <w:r>
-        <w:t>the dataset requires</w:t>
-      </w:r>
-      <w:r>
-        <w:t xml:space="preserve"> further exploration and experimentation to achieve more accurate and reliable models.</w:t>
+      <w:pPr>
+        <w:rPr>
+          <w:b/>
+          <w:bCs/>
+        </w:rPr>
+      </w:pPr>
+      <w:r>
+        <w:rPr>
+          <w:b/>
+          <w:bCs/>
+        </w:rPr>
+        <w:t>Conclusion</w:t>
+      </w:r>
+    </w:p>
+    <w:p>
+      <w:r>
+        <w:t xml:space="preserve">Our analysis unveiled important aspects of the dataset and the challenges of classification with different types of data(image) and class imbalance. It highlighted the significance of feature selection and the impact it can have on classification performance. Also, it highlighted that effective preprocessing, feature selection, and the choice of classification algorithm can significantly influence the quality of results. </w:t>
       </w:r>
     </w:p>
     <w:p/>
@@ -2654,6 +3085,7 @@
     <w:p/>
     <w:p/>
     <w:sectPr>
+      <w:footerReference w:type="default" r:id="rId18"/>
       <w:pgSz w:w="11906" w:h="16838"/>
       <w:pgMar w:top="1440" w:right="1440" w:bottom="1440" w:left="1440" w:header="708" w:footer="708" w:gutter="0"/>
       <w:cols w:space="708"/>
@@ -2661,6 +3093,186 @@
     </w:sectPr>
   </w:body>
 </w:document>
+</file>
+
+<file path=word/endnotes.xml><?xml version="1.0" encoding="utf-8"?>
+<w:endnotes xmlns:wpc="http://schemas.microsoft.com/office/word/2010/wordprocessingCanvas" xmlns:cx="http://schemas.microsoft.com/office/drawing/2014/chartex" xmlns:cx1="http://schemas.microsoft.com/office/drawing/2015/9/8/chartex" xmlns:cx2="http://schemas.microsoft.com/office/drawing/2015/10/21/chartex" xmlns:cx3="http://schemas.microsoft.com/office/drawing/2016/5/9/chartex" xmlns:cx4="http://schemas.microsoft.com/office/drawing/2016/5/10/chartex" xmlns:cx5="http://schemas.microsoft.com/office/drawing/2016/5/11/chartex" xmlns:cx6="http://schemas.microsoft.com/office/drawing/2016/5/12/chartex" xmlns:cx7="http://schemas.microsoft.com/office/drawing/2016/5/13/chartex" xmlns:cx8="http://schemas.microsoft.com/office/drawing/2016/5/14/chartex" xmlns:mc="http://schemas.openxmlformats.org/markup-compatibility/2006" xmlns:aink="http://schemas.microsoft.com/office/drawing/2016/ink" xmlns:am3d="http://schemas.microsoft.com/office/drawing/2017/model3d" xmlns:o="urn:schemas-microsoft-com:office:office" xmlns:oel="http://schemas.microsoft.com/office/2019/extlst" xmlns:r="http://schemas.openxmlformats.org/officeDocument/2006/relationships" xmlns:m="http://schemas.openxmlformats.org/officeDocument/2006/math" xmlns:v="urn:schemas-microsoft-com:vml" xmlns:wp14="http://schemas.microsoft.com/office/word/2010/wordprocessingDrawing" xmlns:wp="http://schemas.openxmlformats.org/drawingml/2006/wordprocessingDrawing" xmlns:w10="urn:schemas-microsoft-com:office:word" xmlns:w="http://schemas.openxmlformats.org/wordprocessingml/2006/main" xmlns:w14="http://schemas.microsoft.com/office/word/2010/wordml" xmlns:w15="http://schemas.microsoft.com/office/word/2012/wordml" xmlns:w16cex="http://schemas.microsoft.com/office/word/2018/wordml/cex" xmlns:w16cid="http://schemas.microsoft.com/office/word/2016/wordml/cid" xmlns:w16="http://schemas.microsoft.com/office/word/2018/wordml" xmlns:w16sdtdh="http://schemas.microsoft.com/office/word/2020/wordml/sdtdatahash" xmlns:w16se="http://schemas.microsoft.com/office/word/2015/wordml/symex" xmlns:wpg="http://schemas.microsoft.com/office/word/2010/wordprocessingGroup" xmlns:wpi="http://schemas.microsoft.com/office/word/2010/wordprocessingInk" xmlns:wne="http://schemas.microsoft.com/office/word/2006/wordml" xmlns:wps="http://schemas.microsoft.com/office/word/2010/wordprocessingShape" mc:Ignorable="w14 w15 w16se w16cid w16 w16cex w16sdtdh wp14">
+  <w:endnote w:type="separator" w:id="-1">
+    <w:p>
+      <w:pPr>
+        <w:spacing w:after="0" w:line="240" w:lineRule="auto"/>
+      </w:pPr>
+      <w:r>
+        <w:separator/>
+      </w:r>
+    </w:p>
+  </w:endnote>
+  <w:endnote w:type="continuationSeparator" w:id="0">
+    <w:p>
+      <w:pPr>
+        <w:spacing w:after="0" w:line="240" w:lineRule="auto"/>
+      </w:pPr>
+      <w:r>
+        <w:continuationSeparator/>
+      </w:r>
+    </w:p>
+  </w:endnote>
+</w:endnotes>
+</file>
+
+<file path=word/footer1.xml><?xml version="1.0" encoding="utf-8"?>
+<w:ftr xmlns:wpc="http://schemas.microsoft.com/office/word/2010/wordprocessingCanvas" xmlns:cx="http://schemas.microsoft.com/office/drawing/2014/chartex" xmlns:cx1="http://schemas.microsoft.com/office/drawing/2015/9/8/chartex" xmlns:cx2="http://schemas.microsoft.com/office/drawing/2015/10/21/chartex" xmlns:cx3="http://schemas.microsoft.com/office/drawing/2016/5/9/chartex" xmlns:cx4="http://schemas.microsoft.com/office/drawing/2016/5/10/chartex" xmlns:cx5="http://schemas.microsoft.com/office/drawing/2016/5/11/chartex" xmlns:cx6="http://schemas.microsoft.com/office/drawing/2016/5/12/chartex" xmlns:cx7="http://schemas.microsoft.com/office/drawing/2016/5/13/chartex" xmlns:cx8="http://schemas.microsoft.com/office/drawing/2016/5/14/chartex" xmlns:mc="http://schemas.openxmlformats.org/markup-compatibility/2006" xmlns:aink="http://schemas.microsoft.com/office/drawing/2016/ink" xmlns:am3d="http://schemas.microsoft.com/office/drawing/2017/model3d" xmlns:o="urn:schemas-microsoft-com:office:office" xmlns:oel="http://schemas.microsoft.com/office/2019/extlst" xmlns:r="http://schemas.openxmlformats.org/officeDocument/2006/relationships" xmlns:m="http://schemas.openxmlformats.org/officeDocument/2006/math" xmlns:v="urn:schemas-microsoft-com:vml" xmlns:wp14="http://schemas.microsoft.com/office/word/2010/wordprocessingDrawing" xmlns:wp="http://schemas.openxmlformats.org/drawingml/2006/wordprocessingDrawing" xmlns:w10="urn:schemas-microsoft-com:office:word" xmlns:w="http://schemas.openxmlformats.org/wordprocessingml/2006/main" xmlns:w14="http://schemas.microsoft.com/office/word/2010/wordml" xmlns:w15="http://schemas.microsoft.com/office/word/2012/wordml" xmlns:w16cex="http://schemas.microsoft.com/office/word/2018/wordml/cex" xmlns:w16cid="http://schemas.microsoft.com/office/word/2016/wordml/cid" xmlns:w16="http://schemas.microsoft.com/office/word/2018/wordml" xmlns:w16sdtdh="http://schemas.microsoft.com/office/word/2020/wordml/sdtdatahash" xmlns:w16se="http://schemas.microsoft.com/office/word/2015/wordml/symex" xmlns:wpg="http://schemas.microsoft.com/office/word/2010/wordprocessingGroup" xmlns:wpi="http://schemas.microsoft.com/office/word/2010/wordprocessingInk" xmlns:wne="http://schemas.microsoft.com/office/word/2006/wordml" xmlns:wps="http://schemas.microsoft.com/office/word/2010/wordprocessingShape" mc:Ignorable="w14 w15 w16se w16cid w16 w16cex w16sdtdh wp14">
+  <w:sdt>
+    <w:sdtPr>
+      <w:id w:val="-1929337218"/>
+      <w:docPartObj>
+        <w:docPartGallery w:val="Page Numbers (Bottom of Page)"/>
+        <w:docPartUnique/>
+      </w:docPartObj>
+    </w:sdtPr>
+    <w:sdtEndPr/>
+    <w:sdtContent>
+      <w:sdt>
+        <w:sdtPr>
+          <w:id w:val="-1769616900"/>
+          <w:docPartObj>
+            <w:docPartGallery w:val="Page Numbers (Top of Page)"/>
+            <w:docPartUnique/>
+          </w:docPartObj>
+        </w:sdtPr>
+        <w:sdtEndPr/>
+        <w:sdtContent>
+          <w:p>
+            <w:pPr>
+              <w:pStyle w:val="Footer"/>
+              <w:jc w:val="right"/>
+            </w:pPr>
+            <w:r>
+              <w:t xml:space="preserve">Page </w:t>
+            </w:r>
+            <w:r>
+              <w:rPr>
+                <w:b/>
+                <w:bCs/>
+                <w:sz w:val="24"/>
+                <w:szCs w:val="24"/>
+              </w:rPr>
+              <w:fldChar w:fldCharType="begin"/>
+            </w:r>
+            <w:r>
+              <w:rPr>
+                <w:b/>
+                <w:bCs/>
+              </w:rPr>
+              <w:instrText xml:space="preserve"> PAGE </w:instrText>
+            </w:r>
+            <w:r>
+              <w:rPr>
+                <w:b/>
+                <w:bCs/>
+                <w:sz w:val="24"/>
+                <w:szCs w:val="24"/>
+              </w:rPr>
+              <w:fldChar w:fldCharType="separate"/>
+            </w:r>
+            <w:r>
+              <w:rPr>
+                <w:b/>
+                <w:bCs/>
+                <w:noProof/>
+              </w:rPr>
+              <w:t>2</w:t>
+            </w:r>
+            <w:r>
+              <w:rPr>
+                <w:b/>
+                <w:bCs/>
+                <w:sz w:val="24"/>
+                <w:szCs w:val="24"/>
+              </w:rPr>
+              <w:fldChar w:fldCharType="end"/>
+            </w:r>
+            <w:r>
+              <w:t xml:space="preserve"> of </w:t>
+            </w:r>
+            <w:r>
+              <w:rPr>
+                <w:b/>
+                <w:bCs/>
+                <w:sz w:val="24"/>
+                <w:szCs w:val="24"/>
+              </w:rPr>
+              <w:fldChar w:fldCharType="begin"/>
+            </w:r>
+            <w:r>
+              <w:rPr>
+                <w:b/>
+                <w:bCs/>
+              </w:rPr>
+              <w:instrText xml:space="preserve"> NUMPAGES  </w:instrText>
+            </w:r>
+            <w:r>
+              <w:rPr>
+                <w:b/>
+                <w:bCs/>
+                <w:sz w:val="24"/>
+                <w:szCs w:val="24"/>
+              </w:rPr>
+              <w:fldChar w:fldCharType="separate"/>
+            </w:r>
+            <w:r>
+              <w:rPr>
+                <w:b/>
+                <w:bCs/>
+                <w:noProof/>
+              </w:rPr>
+              <w:t>2</w:t>
+            </w:r>
+            <w:r>
+              <w:rPr>
+                <w:b/>
+                <w:bCs/>
+                <w:sz w:val="24"/>
+                <w:szCs w:val="24"/>
+              </w:rPr>
+              <w:fldChar w:fldCharType="end"/>
+            </w:r>
+          </w:p>
+        </w:sdtContent>
+      </w:sdt>
+    </w:sdtContent>
+  </w:sdt>
+  <w:p>
+    <w:pPr>
+      <w:pStyle w:val="Footer"/>
+    </w:pPr>
+  </w:p>
+</w:ftr>
+</file>
+
+<file path=word/footnotes.xml><?xml version="1.0" encoding="utf-8"?>
+<w:footnotes xmlns:wpc="http://schemas.microsoft.com/office/word/2010/wordprocessingCanvas" xmlns:cx="http://schemas.microsoft.com/office/drawing/2014/chartex" xmlns:cx1="http://schemas.microsoft.com/office/drawing/2015/9/8/chartex" xmlns:cx2="http://schemas.microsoft.com/office/drawing/2015/10/21/chartex" xmlns:cx3="http://schemas.microsoft.com/office/drawing/2016/5/9/chartex" xmlns:cx4="http://schemas.microsoft.com/office/drawing/2016/5/10/chartex" xmlns:cx5="http://schemas.microsoft.com/office/drawing/2016/5/11/chartex" xmlns:cx6="http://schemas.microsoft.com/office/drawing/2016/5/12/chartex" xmlns:cx7="http://schemas.microsoft.com/office/drawing/2016/5/13/chartex" xmlns:cx8="http://schemas.microsoft.com/office/drawing/2016/5/14/chartex" xmlns:mc="http://schemas.openxmlformats.org/markup-compatibility/2006" xmlns:aink="http://schemas.microsoft.com/office/drawing/2016/ink" xmlns:am3d="http://schemas.microsoft.com/office/drawing/2017/model3d" xmlns:o="urn:schemas-microsoft-com:office:office" xmlns:oel="http://schemas.microsoft.com/office/2019/extlst" xmlns:r="http://schemas.openxmlformats.org/officeDocument/2006/relationships" xmlns:m="http://schemas.openxmlformats.org/officeDocument/2006/math" xmlns:v="urn:schemas-microsoft-com:vml" xmlns:wp14="http://schemas.microsoft.com/office/word/2010/wordprocessingDrawing" xmlns:wp="http://schemas.openxmlformats.org/drawingml/2006/wordprocessingDrawing" xmlns:w10="urn:schemas-microsoft-com:office:word" xmlns:w="http://schemas.openxmlformats.org/wordprocessingml/2006/main" xmlns:w14="http://schemas.microsoft.com/office/word/2010/wordml" xmlns:w15="http://schemas.microsoft.com/office/word/2012/wordml" xmlns:w16cex="http://schemas.microsoft.com/office/word/2018/wordml/cex" xmlns:w16cid="http://schemas.microsoft.com/office/word/2016/wordml/cid" xmlns:w16="http://schemas.microsoft.com/office/word/2018/wordml" xmlns:w16sdtdh="http://schemas.microsoft.com/office/word/2020/wordml/sdtdatahash" xmlns:w16se="http://schemas.microsoft.com/office/word/2015/wordml/symex" xmlns:wpg="http://schemas.microsoft.com/office/word/2010/wordprocessingGroup" xmlns:wpi="http://schemas.microsoft.com/office/word/2010/wordprocessingInk" xmlns:wne="http://schemas.microsoft.com/office/word/2006/wordml" xmlns:wps="http://schemas.microsoft.com/office/word/2010/wordprocessingShape" mc:Ignorable="w14 w15 w16se w16cid w16 w16cex w16sdtdh wp14">
+  <w:footnote w:type="separator" w:id="-1">
+    <w:p>
+      <w:pPr>
+        <w:spacing w:after="0" w:line="240" w:lineRule="auto"/>
+      </w:pPr>
+      <w:r>
+        <w:separator/>
+      </w:r>
+    </w:p>
+  </w:footnote>
+  <w:footnote w:type="continuationSeparator" w:id="0">
+    <w:p>
+      <w:pPr>
+        <w:spacing w:after="0" w:line="240" w:lineRule="auto"/>
+      </w:pPr>
+      <w:r>
+        <w:continuationSeparator/>
+      </w:r>
+    </w:p>
+  </w:footnote>
+</w:footnotes>
 </file>
 
 <file path=word/numbering.xml><?xml version="1.0" encoding="utf-8"?>
@@ -4387,6 +4999,50 @@
         <w:insideV w:val="single" w:sz="4" w:space="0" w:color="auto"/>
       </w:tblBorders>
     </w:tblPr>
+  </w:style>
+  <w:style w:type="paragraph" w:styleId="Header">
+    <w:name w:val="header"/>
+    <w:basedOn w:val="Normal"/>
+    <w:link w:val="HeaderChar"/>
+    <w:uiPriority w:val="99"/>
+    <w:unhideWhenUsed/>
+    <w:rsid w:val="006A3FEC"/>
+    <w:pPr>
+      <w:tabs>
+        <w:tab w:val="center" w:pos="4513"/>
+        <w:tab w:val="right" w:pos="9026"/>
+      </w:tabs>
+      <w:spacing w:after="0" w:line="240" w:lineRule="auto"/>
+    </w:pPr>
+  </w:style>
+  <w:style w:type="character" w:customStyle="1" w:styleId="HeaderChar">
+    <w:name w:val="Header Char"/>
+    <w:basedOn w:val="DefaultParagraphFont"/>
+    <w:link w:val="Header"/>
+    <w:uiPriority w:val="99"/>
+    <w:rsid w:val="006A3FEC"/>
+  </w:style>
+  <w:style w:type="paragraph" w:styleId="Footer">
+    <w:name w:val="footer"/>
+    <w:basedOn w:val="Normal"/>
+    <w:link w:val="FooterChar"/>
+    <w:uiPriority w:val="99"/>
+    <w:unhideWhenUsed/>
+    <w:rsid w:val="006A3FEC"/>
+    <w:pPr>
+      <w:tabs>
+        <w:tab w:val="center" w:pos="4513"/>
+        <w:tab w:val="right" w:pos="9026"/>
+      </w:tabs>
+      <w:spacing w:after="0" w:line="240" w:lineRule="auto"/>
+    </w:pPr>
+  </w:style>
+  <w:style w:type="character" w:customStyle="1" w:styleId="FooterChar">
+    <w:name w:val="Footer Char"/>
+    <w:basedOn w:val="DefaultParagraphFont"/>
+    <w:link w:val="Footer"/>
+    <w:uiPriority w:val="99"/>
+    <w:rsid w:val="006A3FEC"/>
   </w:style>
 </w:styles>
 </file>

</xml_diff>

<commit_message>
Update Part1_CW Dubai CW PG Thursday 6.docx
</commit_message>
<xml_diff>
--- a/Group Work/Final/Part1_CW Dubai CW PG Thursday 6.docx
+++ b/Group Work/Final/Part1_CW Dubai CW PG Thursday 6.docx
@@ -8,7 +8,7 @@
           <w:noProof/>
         </w:rPr>
         <w:drawing>
-          <wp:anchor distT="0" distB="0" distL="114300" distR="114300" simplePos="0" relativeHeight="251659264" behindDoc="0" locked="0" layoutInCell="1" allowOverlap="1" wp14:anchorId="62EABEE4" wp14:editId="033F8B4E">
+          <wp:anchor distT="0" distB="0" distL="114300" distR="114300" simplePos="0" relativeHeight="251659264" behindDoc="0" locked="0" layoutInCell="1" allowOverlap="1" wp14:anchorId="62EABEE4" wp14:editId="1E8C9A2B">
             <wp:simplePos x="0" y="0"/>
             <wp:positionH relativeFrom="margin">
               <wp:align>right</wp:align>
@@ -2543,7 +2543,6 @@
           </w:tcPr>
           <w:p>
             <w:pPr>
-              <w:spacing w:after="0" w:line="240" w:lineRule="auto"/>
               <w:rPr>
                 <w:b/>
                 <w:bCs/>
@@ -3064,6 +3063,31 @@
     <w:p/>
     <w:p>
       <w:pPr>
+        <w:pStyle w:val="ListParagraph"/>
+        <w:numPr>
+          <w:ilvl w:val="0"/>
+          <w:numId w:val="12"/>
+        </w:numPr>
+      </w:pPr>
+      <w:proofErr w:type="spellStart"/>
+      <w:r>
+        <w:t>Github</w:t>
+      </w:r>
+      <w:proofErr w:type="spellEnd"/>
+      <w:r>
+        <w:t xml:space="preserve"> Link: </w:t>
+      </w:r>
+      <w:hyperlink r:id="rId18" w:history="1">
+        <w:r>
+          <w:rPr>
+            <w:rStyle w:val="Hyperlink"/>
+          </w:rPr>
+          <w:t>https://github.com/amannuhman/F21DL-CW</w:t>
+        </w:r>
+      </w:hyperlink>
+    </w:p>
+    <w:p>
+      <w:pPr>
         <w:jc w:val="center"/>
         <w:rPr>
           <w:b/>
@@ -3083,9 +3107,8 @@
     <w:p/>
     <w:p/>
     <w:p/>
-    <w:p/>
     <w:sectPr>
-      <w:footerReference w:type="default" r:id="rId18"/>
+      <w:footerReference w:type="default" r:id="rId19"/>
       <w:pgSz w:w="11906" w:h="16838"/>
       <w:pgMar w:top="1440" w:right="1440" w:bottom="1440" w:left="1440" w:header="708" w:footer="708" w:gutter="0"/>
       <w:cols w:space="708"/>
@@ -3130,7 +3153,6 @@
         <w:docPartUnique/>
       </w:docPartObj>
     </w:sdtPr>
-    <w:sdtEndPr/>
     <w:sdtContent>
       <w:sdt>
         <w:sdtPr>
@@ -3140,7 +3162,6 @@
             <w:docPartUnique/>
           </w:docPartObj>
         </w:sdtPr>
-        <w:sdtEndPr/>
         <w:sdtContent>
           <w:p>
             <w:pPr>
@@ -4045,6 +4066,119 @@
     </w:lvl>
   </w:abstractNum>
   <w:abstractNum w:abstractNumId="7" w15:restartNumberingAfterBreak="0">
+    <w:nsid w:val="498C3CE9"/>
+    <w:multiLevelType w:val="hybridMultilevel"/>
+    <w:tmpl w:val="0EC28F3C"/>
+    <w:lvl w:ilvl="0" w:tplc="4C09000B">
+      <w:start w:val="1"/>
+      <w:numFmt w:val="bullet"/>
+      <w:lvlText w:val=""/>
+      <w:lvlJc w:val="left"/>
+      <w:pPr>
+        <w:ind w:left="360" w:hanging="360"/>
+      </w:pPr>
+      <w:rPr>
+        <w:rFonts w:ascii="Wingdings" w:hAnsi="Wingdings" w:hint="default"/>
+      </w:rPr>
+    </w:lvl>
+    <w:lvl w:ilvl="1" w:tplc="4C090003" w:tentative="1">
+      <w:start w:val="1"/>
+      <w:numFmt w:val="bullet"/>
+      <w:lvlText w:val="o"/>
+      <w:lvlJc w:val="left"/>
+      <w:pPr>
+        <w:ind w:left="1080" w:hanging="360"/>
+      </w:pPr>
+      <w:rPr>
+        <w:rFonts w:ascii="Courier New" w:hAnsi="Courier New" w:cs="Courier New" w:hint="default"/>
+      </w:rPr>
+    </w:lvl>
+    <w:lvl w:ilvl="2" w:tplc="4C090005" w:tentative="1">
+      <w:start w:val="1"/>
+      <w:numFmt w:val="bullet"/>
+      <w:lvlText w:val=""/>
+      <w:lvlJc w:val="left"/>
+      <w:pPr>
+        <w:ind w:left="1800" w:hanging="360"/>
+      </w:pPr>
+      <w:rPr>
+        <w:rFonts w:ascii="Wingdings" w:hAnsi="Wingdings" w:hint="default"/>
+      </w:rPr>
+    </w:lvl>
+    <w:lvl w:ilvl="3" w:tplc="4C090001" w:tentative="1">
+      <w:start w:val="1"/>
+      <w:numFmt w:val="bullet"/>
+      <w:lvlText w:val=""/>
+      <w:lvlJc w:val="left"/>
+      <w:pPr>
+        <w:ind w:left="2520" w:hanging="360"/>
+      </w:pPr>
+      <w:rPr>
+        <w:rFonts w:ascii="Symbol" w:hAnsi="Symbol" w:hint="default"/>
+      </w:rPr>
+    </w:lvl>
+    <w:lvl w:ilvl="4" w:tplc="4C090003" w:tentative="1">
+      <w:start w:val="1"/>
+      <w:numFmt w:val="bullet"/>
+      <w:lvlText w:val="o"/>
+      <w:lvlJc w:val="left"/>
+      <w:pPr>
+        <w:ind w:left="3240" w:hanging="360"/>
+      </w:pPr>
+      <w:rPr>
+        <w:rFonts w:ascii="Courier New" w:hAnsi="Courier New" w:cs="Courier New" w:hint="default"/>
+      </w:rPr>
+    </w:lvl>
+    <w:lvl w:ilvl="5" w:tplc="4C090005" w:tentative="1">
+      <w:start w:val="1"/>
+      <w:numFmt w:val="bullet"/>
+      <w:lvlText w:val=""/>
+      <w:lvlJc w:val="left"/>
+      <w:pPr>
+        <w:ind w:left="3960" w:hanging="360"/>
+      </w:pPr>
+      <w:rPr>
+        <w:rFonts w:ascii="Wingdings" w:hAnsi="Wingdings" w:hint="default"/>
+      </w:rPr>
+    </w:lvl>
+    <w:lvl w:ilvl="6" w:tplc="4C090001" w:tentative="1">
+      <w:start w:val="1"/>
+      <w:numFmt w:val="bullet"/>
+      <w:lvlText w:val=""/>
+      <w:lvlJc w:val="left"/>
+      <w:pPr>
+        <w:ind w:left="4680" w:hanging="360"/>
+      </w:pPr>
+      <w:rPr>
+        <w:rFonts w:ascii="Symbol" w:hAnsi="Symbol" w:hint="default"/>
+      </w:rPr>
+    </w:lvl>
+    <w:lvl w:ilvl="7" w:tplc="4C090003" w:tentative="1">
+      <w:start w:val="1"/>
+      <w:numFmt w:val="bullet"/>
+      <w:lvlText w:val="o"/>
+      <w:lvlJc w:val="left"/>
+      <w:pPr>
+        <w:ind w:left="5400" w:hanging="360"/>
+      </w:pPr>
+      <w:rPr>
+        <w:rFonts w:ascii="Courier New" w:hAnsi="Courier New" w:cs="Courier New" w:hint="default"/>
+      </w:rPr>
+    </w:lvl>
+    <w:lvl w:ilvl="8" w:tplc="4C090005" w:tentative="1">
+      <w:start w:val="1"/>
+      <w:numFmt w:val="bullet"/>
+      <w:lvlText w:val=""/>
+      <w:lvlJc w:val="left"/>
+      <w:pPr>
+        <w:ind w:left="6120" w:hanging="360"/>
+      </w:pPr>
+      <w:rPr>
+        <w:rFonts w:ascii="Wingdings" w:hAnsi="Wingdings" w:hint="default"/>
+      </w:rPr>
+    </w:lvl>
+  </w:abstractNum>
+  <w:abstractNum w:abstractNumId="8" w15:restartNumberingAfterBreak="0">
     <w:nsid w:val="508662B8"/>
     <w:multiLevelType w:val="hybridMultilevel"/>
     <w:tmpl w:val="FFE6BA6E"/>
@@ -4157,7 +4291,7 @@
       </w:rPr>
     </w:lvl>
   </w:abstractNum>
-  <w:abstractNum w:abstractNumId="8" w15:restartNumberingAfterBreak="0">
+  <w:abstractNum w:abstractNumId="9" w15:restartNumberingAfterBreak="0">
     <w:nsid w:val="625C319C"/>
     <w:multiLevelType w:val="hybridMultilevel"/>
     <w:tmpl w:val="E73C7698"/>
@@ -4270,7 +4404,7 @@
       </w:rPr>
     </w:lvl>
   </w:abstractNum>
-  <w:abstractNum w:abstractNumId="9" w15:restartNumberingAfterBreak="0">
+  <w:abstractNum w:abstractNumId="10" w15:restartNumberingAfterBreak="0">
     <w:nsid w:val="6B3C30D4"/>
     <w:multiLevelType w:val="hybridMultilevel"/>
     <w:tmpl w:val="AF560A9A"/>
@@ -4383,7 +4517,7 @@
       </w:rPr>
     </w:lvl>
   </w:abstractNum>
-  <w:abstractNum w:abstractNumId="10" w15:restartNumberingAfterBreak="0">
+  <w:abstractNum w:abstractNumId="11" w15:restartNumberingAfterBreak="0">
     <w:nsid w:val="74775281"/>
     <w:multiLevelType w:val="hybridMultilevel"/>
     <w:tmpl w:val="AFEED3F2"/>
@@ -4500,10 +4634,10 @@
     <w:abstractNumId w:val="2"/>
   </w:num>
   <w:num w:numId="2" w16cid:durableId="1417364756">
-    <w:abstractNumId w:val="7"/>
+    <w:abstractNumId w:val="8"/>
   </w:num>
   <w:num w:numId="3" w16cid:durableId="399641382">
-    <w:abstractNumId w:val="9"/>
+    <w:abstractNumId w:val="10"/>
   </w:num>
   <w:num w:numId="4" w16cid:durableId="2000645776">
     <w:abstractNumId w:val="6"/>
@@ -4521,13 +4655,16 @@
     <w:abstractNumId w:val="3"/>
   </w:num>
   <w:num w:numId="9" w16cid:durableId="1595212581">
-    <w:abstractNumId w:val="8"/>
+    <w:abstractNumId w:val="9"/>
   </w:num>
   <w:num w:numId="10" w16cid:durableId="1465388530">
     <w:abstractNumId w:val="5"/>
   </w:num>
   <w:num w:numId="11" w16cid:durableId="1215891098">
-    <w:abstractNumId w:val="10"/>
+    <w:abstractNumId w:val="11"/>
+  </w:num>
+  <w:num w:numId="12" w16cid:durableId="293564051">
+    <w:abstractNumId w:val="7"/>
   </w:num>
 </w:numbering>
 </file>
@@ -5043,6 +5180,29 @@
     <w:link w:val="Footer"/>
     <w:uiPriority w:val="99"/>
     <w:rsid w:val="006A3FEC"/>
+  </w:style>
+  <w:style w:type="character" w:styleId="Hyperlink">
+    <w:name w:val="Hyperlink"/>
+    <w:basedOn w:val="DefaultParagraphFont"/>
+    <w:uiPriority w:val="99"/>
+    <w:unhideWhenUsed/>
+    <w:rsid w:val="00263C22"/>
+    <w:rPr>
+      <w:color w:val="0563C1" w:themeColor="hyperlink"/>
+      <w:u w:val="single"/>
+    </w:rPr>
+  </w:style>
+  <w:style w:type="character" w:styleId="UnresolvedMention">
+    <w:name w:val="Unresolved Mention"/>
+    <w:basedOn w:val="DefaultParagraphFont"/>
+    <w:uiPriority w:val="99"/>
+    <w:semiHidden/>
+    <w:unhideWhenUsed/>
+    <w:rsid w:val="00263C22"/>
+    <w:rPr>
+      <w:color w:val="605E5C"/>
+      <w:shd w:val="clear" w:color="auto" w:fill="E1DFDD"/>
+    </w:rPr>
   </w:style>
 </w:styles>
 </file>

</xml_diff>